<commit_message>
add 16th pcl api: GRSDEstimation
</commit_message>
<xml_diff>
--- a/其他资料/PCL算子分析/资料/5_计算操作与Tik的对应关系.docx
+++ b/其他资料/PCL算子分析/资料/5_计算操作与Tik的对应关系.docx
@@ -5,7 +5,7 @@
     <w:p>
       <w:pPr>
         <w:rPr>
-          <w:rFonts w:ascii="Times New Roman" w:eastAsia="宋体" w:hAnsi="Times New Roman" w:cs="Times New Roman" w:hint="eastAsia"/>
+          <w:rFonts w:ascii="Times New Roman" w:eastAsia="宋体" w:hAnsi="Times New Roman" w:cs="Times New Roman"/>
         </w:rPr>
       </w:pPr>
       <w:r>
@@ -72,6 +72,9 @@
         <w:tc>
           <w:tcPr>
             <w:tcW w:w="4148" w:type="dxa"/>
+            <w:tcBorders>
+              <w:bottom w:val="single" w:sz="12" w:space="0" w:color="ED7D31" w:themeColor="accent2"/>
+            </w:tcBorders>
           </w:tcPr>
           <w:p>
             <w:pPr>
@@ -91,6 +94,9 @@
         <w:tc>
           <w:tcPr>
             <w:tcW w:w="4148" w:type="dxa"/>
+            <w:tcBorders>
+              <w:bottom w:val="single" w:sz="12" w:space="0" w:color="ED7D31" w:themeColor="accent2"/>
+            </w:tcBorders>
           </w:tcPr>
           <w:p>
             <w:pPr>
@@ -117,6 +123,32 @@
       <w:tr>
         <w:tc>
           <w:tcPr>
+            <w:tcW w:w="8296" w:type="dxa"/>
+            <w:gridSpan w:val="2"/>
+            <w:tcBorders>
+              <w:top w:val="single" w:sz="12" w:space="0" w:color="ED7D31" w:themeColor="accent2"/>
+            </w:tcBorders>
+            <w:shd w:val="clear" w:color="auto" w:fill="C5E0B3" w:themeFill="accent6" w:themeFillTint="66"/>
+          </w:tcPr>
+          <w:p>
+            <w:pPr>
+              <w:jc w:val="center"/>
+              <w:rPr>
+                <w:rFonts w:ascii="Times New Roman" w:eastAsia="宋体" w:hAnsi="Times New Roman" w:cs="Times New Roman"/>
+              </w:rPr>
+            </w:pPr>
+            <w:r>
+              <w:rPr>
+                <w:rFonts w:ascii="Times New Roman" w:eastAsia="宋体" w:hAnsi="Times New Roman" w:cs="Times New Roman" w:hint="eastAsia"/>
+              </w:rPr>
+              <w:t>张量运算</w:t>
+            </w:r>
+          </w:p>
+        </w:tc>
+      </w:tr>
+      <w:tr>
+        <w:tc>
+          <w:tcPr>
             <w:tcW w:w="4148" w:type="dxa"/>
           </w:tcPr>
           <w:p>
@@ -201,9 +233,15 @@
             </w:pPr>
             <w:r>
               <w:rPr>
-                <w:rFonts w:ascii="Times New Roman" w:eastAsia="宋体" w:hAnsi="Times New Roman" w:cs="Times New Roman"/>
-              </w:rPr>
-              <w:t>张量四则运算</w:t>
+                <w:rFonts w:ascii="Times New Roman" w:eastAsia="宋体" w:hAnsi="Times New Roman" w:cs="Times New Roman" w:hint="eastAsia"/>
+              </w:rPr>
+              <w:t>向量</w:t>
+            </w:r>
+            <w:r>
+              <w:rPr>
+                <w:rFonts w:ascii="Times New Roman" w:eastAsia="宋体" w:hAnsi="Times New Roman" w:cs="Times New Roman"/>
+              </w:rPr>
+              <w:t>四则运算</w:t>
             </w:r>
           </w:p>
         </w:tc>
@@ -275,6 +313,44 @@
             </w:pPr>
             <w:r>
               <w:rPr>
+                <w:rFonts w:ascii="Times New Roman" w:eastAsia="宋体" w:hAnsi="Times New Roman" w:cs="Times New Roman" w:hint="eastAsia"/>
+              </w:rPr>
+              <w:t>矩阵相乘</w:t>
+            </w:r>
+          </w:p>
+        </w:tc>
+        <w:tc>
+          <w:tcPr>
+            <w:tcW w:w="4148" w:type="dxa"/>
+          </w:tcPr>
+          <w:p>
+            <w:pPr>
+              <w:rPr>
+                <w:rFonts w:ascii="Times New Roman" w:eastAsia="宋体" w:hAnsi="Times New Roman" w:cs="Times New Roman"/>
+              </w:rPr>
+            </w:pPr>
+            <w:r>
+              <w:rPr>
+                <w:rFonts w:ascii="Times New Roman" w:eastAsia="宋体" w:hAnsi="Times New Roman" w:cs="Times New Roman" w:hint="eastAsia"/>
+              </w:rPr>
+              <w:t>matmul</w:t>
+            </w:r>
+          </w:p>
+        </w:tc>
+      </w:tr>
+      <w:tr>
+        <w:tc>
+          <w:tcPr>
+            <w:tcW w:w="4148" w:type="dxa"/>
+          </w:tcPr>
+          <w:p>
+            <w:pPr>
+              <w:rPr>
+                <w:rFonts w:ascii="Times New Roman" w:eastAsia="宋体" w:hAnsi="Times New Roman" w:cs="Times New Roman"/>
+              </w:rPr>
+            </w:pPr>
+            <w:r>
+              <w:rPr>
                 <w:rFonts w:ascii="Times New Roman" w:eastAsia="宋体" w:hAnsi="Times New Roman" w:cs="Times New Roman"/>
               </w:rPr>
               <w:t>向量点乘</w:t>
@@ -400,6 +476,9 @@
         <w:tc>
           <w:tcPr>
             <w:tcW w:w="4148" w:type="dxa"/>
+            <w:tcBorders>
+              <w:bottom w:val="single" w:sz="4" w:space="0" w:color="auto"/>
+            </w:tcBorders>
           </w:tcPr>
           <w:p>
             <w:pPr>
@@ -468,11 +547,213 @@
         <w:tc>
           <w:tcPr>
             <w:tcW w:w="4148" w:type="dxa"/>
-          </w:tcPr>
-          <w:p>
-            <w:pPr>
-              <w:rPr>
-                <w:rFonts w:ascii="Times New Roman" w:eastAsia="宋体" w:hAnsi="Times New Roman" w:cs="Times New Roman"/>
+            <w:tcBorders>
+              <w:bottom w:val="single" w:sz="4" w:space="0" w:color="auto"/>
+            </w:tcBorders>
+          </w:tcPr>
+          <w:p>
+            <w:pPr>
+              <w:rPr>
+                <w:rFonts w:ascii="Times New Roman" w:eastAsia="宋体" w:hAnsi="Times New Roman" w:cs="Times New Roman"/>
+              </w:rPr>
+            </w:pPr>
+          </w:p>
+        </w:tc>
+        <w:tc>
+          <w:tcPr>
+            <w:tcW w:w="4148" w:type="dxa"/>
+          </w:tcPr>
+          <w:p>
+            <w:pPr>
+              <w:rPr>
+                <w:rFonts w:ascii="Times New Roman" w:eastAsia="宋体" w:hAnsi="Times New Roman" w:cs="Times New Roman"/>
+              </w:rPr>
+            </w:pPr>
+          </w:p>
+        </w:tc>
+      </w:tr>
+      <w:tr>
+        <w:tc>
+          <w:tcPr>
+            <w:tcW w:w="8296" w:type="dxa"/>
+            <w:gridSpan w:val="2"/>
+            <w:tcBorders>
+              <w:top w:val="single" w:sz="12" w:space="0" w:color="ED7D31" w:themeColor="accent2"/>
+            </w:tcBorders>
+            <w:shd w:val="clear" w:color="auto" w:fill="C5E0B3" w:themeFill="accent6" w:themeFillTint="66"/>
+          </w:tcPr>
+          <w:p>
+            <w:pPr>
+              <w:tabs>
+                <w:tab w:val="left" w:pos="1573"/>
+                <w:tab w:val="center" w:pos="4040"/>
+              </w:tabs>
+              <w:jc w:val="left"/>
+              <w:rPr>
+                <w:rFonts w:ascii="Times New Roman" w:eastAsia="宋体" w:hAnsi="Times New Roman" w:cs="Times New Roman"/>
+                <w:color w:val="FF0000"/>
+              </w:rPr>
+            </w:pPr>
+            <w:r>
+              <w:rPr>
+                <w:rFonts w:ascii="Times New Roman" w:eastAsia="宋体" w:hAnsi="Times New Roman" w:cs="Times New Roman"/>
+              </w:rPr>
+              <w:tab/>
+            </w:r>
+            <w:r>
+              <w:rPr>
+                <w:rFonts w:ascii="Times New Roman" w:eastAsia="宋体" w:hAnsi="Times New Roman" w:cs="Times New Roman"/>
+              </w:rPr>
+              <w:tab/>
+            </w:r>
+            <w:r>
+              <w:rPr>
+                <w:rFonts w:ascii="Times New Roman" w:eastAsia="宋体" w:hAnsi="Times New Roman" w:cs="Times New Roman" w:hint="eastAsia"/>
+              </w:rPr>
+              <w:t>pcl</w:t>
+            </w:r>
+          </w:p>
+        </w:tc>
+      </w:tr>
+      <w:tr>
+        <w:tc>
+          <w:tcPr>
+            <w:tcW w:w="4148" w:type="dxa"/>
+          </w:tcPr>
+          <w:p>
+            <w:pPr>
+              <w:rPr>
+                <w:rFonts w:ascii="Times New Roman" w:eastAsia="宋体" w:hAnsi="Times New Roman" w:cs="Times New Roman"/>
+              </w:rPr>
+            </w:pPr>
+            <w:r>
+              <w:rPr>
+                <w:rFonts w:ascii="Times New Roman" w:eastAsia="宋体" w:hAnsi="Times New Roman" w:cs="Times New Roman"/>
+              </w:rPr>
+              <w:t>pcl::rad2deg</w:t>
+            </w:r>
+          </w:p>
+        </w:tc>
+        <w:tc>
+          <w:tcPr>
+            <w:tcW w:w="4148" w:type="dxa"/>
+          </w:tcPr>
+          <w:p>
+            <w:pPr>
+              <w:rPr>
+                <w:rFonts w:ascii="Times New Roman" w:eastAsia="宋体" w:hAnsi="Times New Roman" w:cs="Times New Roman"/>
+                <w:color w:val="FF0000"/>
+              </w:rPr>
+            </w:pPr>
+            <w:r>
+              <w:rPr>
+                <w:rFonts w:ascii="Times New Roman" w:eastAsia="宋体" w:hAnsi="Times New Roman" w:cs="Times New Roman"/>
+              </w:rPr>
+              <w:t>vec_mul</w:t>
+            </w:r>
+          </w:p>
+        </w:tc>
+      </w:tr>
+      <w:tr>
+        <w:tc>
+          <w:tcPr>
+            <w:tcW w:w="4148" w:type="dxa"/>
+          </w:tcPr>
+          <w:p>
+            <w:pPr>
+              <w:rPr>
+                <w:rFonts w:ascii="Times New Roman" w:eastAsia="宋体" w:hAnsi="Times New Roman" w:cs="Times New Roman"/>
+              </w:rPr>
+            </w:pPr>
+            <w:r>
+              <w:rPr>
+                <w:rFonts w:ascii="Times New Roman" w:eastAsia="宋体" w:hAnsi="Times New Roman" w:cs="Times New Roman"/>
+              </w:rPr>
+              <w:t>pcl::deg2rad</w:t>
+            </w:r>
+          </w:p>
+        </w:tc>
+        <w:tc>
+          <w:tcPr>
+            <w:tcW w:w="4148" w:type="dxa"/>
+          </w:tcPr>
+          <w:p>
+            <w:pPr>
+              <w:rPr>
+                <w:rFonts w:ascii="Times New Roman" w:eastAsia="宋体" w:hAnsi="Times New Roman" w:cs="Times New Roman"/>
+                <w:color w:val="FF0000"/>
+              </w:rPr>
+            </w:pPr>
+            <w:r>
+              <w:rPr>
+                <w:rFonts w:ascii="Times New Roman" w:eastAsia="宋体" w:hAnsi="Times New Roman" w:cs="Times New Roman"/>
+              </w:rPr>
+              <w:t>vec_mul</w:t>
+            </w:r>
+          </w:p>
+        </w:tc>
+      </w:tr>
+      <w:tr>
+        <w:tc>
+          <w:tcPr>
+            <w:tcW w:w="4148" w:type="dxa"/>
+          </w:tcPr>
+          <w:p>
+            <w:pPr>
+              <w:rPr>
+                <w:rFonts w:ascii="Times New Roman" w:eastAsia="宋体" w:hAnsi="Times New Roman" w:cs="Times New Roman"/>
+              </w:rPr>
+            </w:pPr>
+          </w:p>
+        </w:tc>
+        <w:tc>
+          <w:tcPr>
+            <w:tcW w:w="4148" w:type="dxa"/>
+          </w:tcPr>
+          <w:p>
+            <w:pPr>
+              <w:rPr>
+                <w:rFonts w:ascii="Times New Roman" w:eastAsia="宋体" w:hAnsi="Times New Roman" w:cs="Times New Roman"/>
+              </w:rPr>
+            </w:pPr>
+          </w:p>
+        </w:tc>
+      </w:tr>
+      <w:tr>
+        <w:tc>
+          <w:tcPr>
+            <w:tcW w:w="8296" w:type="dxa"/>
+            <w:gridSpan w:val="2"/>
+            <w:tcBorders>
+              <w:top w:val="single" w:sz="12" w:space="0" w:color="ED7D31" w:themeColor="accent2"/>
+            </w:tcBorders>
+            <w:shd w:val="clear" w:color="auto" w:fill="C5E0B3" w:themeFill="accent6" w:themeFillTint="66"/>
+          </w:tcPr>
+          <w:p>
+            <w:pPr>
+              <w:jc w:val="center"/>
+              <w:rPr>
+                <w:rFonts w:ascii="Times New Roman" w:eastAsia="宋体" w:hAnsi="Times New Roman" w:cs="Times New Roman" w:hint="eastAsia"/>
+              </w:rPr>
+            </w:pPr>
+            <w:r>
+              <w:rPr>
+                <w:rFonts w:ascii="Times New Roman" w:eastAsia="宋体" w:hAnsi="Times New Roman" w:cs="Times New Roman" w:hint="eastAsia"/>
+              </w:rPr>
+              <w:t>std</w:t>
+            </w:r>
+          </w:p>
+        </w:tc>
+      </w:tr>
+      <w:tr>
+        <w:tc>
+          <w:tcPr>
+            <w:tcW w:w="4148" w:type="dxa"/>
+          </w:tcPr>
+          <w:p>
+            <w:pPr>
+              <w:rPr>
+                <w:rFonts w:ascii="Times New Roman" w:eastAsia="宋体" w:hAnsi="Times New Roman" w:cs="Times New Roman" w:hint="eastAsia"/>
               </w:rPr>
             </w:pPr>
             <w:r>
@@ -490,7 +771,7 @@
           <w:p>
             <w:pPr>
               <w:rPr>
-                <w:rFonts w:ascii="Times New Roman" w:eastAsia="宋体" w:hAnsi="Times New Roman" w:cs="Times New Roman"/>
+                <w:rFonts w:ascii="Times New Roman" w:eastAsia="宋体" w:hAnsi="Times New Roman" w:cs="Times New Roman" w:hint="eastAsia"/>
               </w:rPr>
             </w:pPr>
             <w:r>
@@ -534,7 +815,7 @@
           <w:p>
             <w:pPr>
               <w:rPr>
-                <w:rFonts w:ascii="Times New Roman" w:eastAsia="宋体" w:hAnsi="Times New Roman" w:cs="Times New Roman"/>
+                <w:rFonts w:ascii="Times New Roman" w:eastAsia="宋体" w:hAnsi="Times New Roman" w:cs="Times New Roman" w:hint="eastAsia"/>
               </w:rPr>
             </w:pPr>
             <w:r>
@@ -552,7 +833,7 @@
           <w:p>
             <w:pPr>
               <w:rPr>
-                <w:rFonts w:ascii="Times New Roman" w:eastAsia="宋体" w:hAnsi="Times New Roman" w:cs="Times New Roman"/>
+                <w:rFonts w:ascii="Times New Roman" w:eastAsia="宋体" w:hAnsi="Times New Roman" w:cs="Times New Roman" w:hint="eastAsia"/>
               </w:rPr>
             </w:pPr>
             <w:r>
@@ -572,7 +853,7 @@
           <w:p>
             <w:pPr>
               <w:rPr>
-                <w:rFonts w:ascii="Times New Roman" w:eastAsia="宋体" w:hAnsi="Times New Roman" w:cs="Times New Roman"/>
+                <w:rFonts w:ascii="Times New Roman" w:eastAsia="宋体" w:hAnsi="Times New Roman" w:cs="Times New Roman" w:hint="eastAsia"/>
               </w:rPr>
             </w:pPr>
             <w:r>
@@ -590,7 +871,7 @@
           <w:p>
             <w:pPr>
               <w:rPr>
-                <w:rFonts w:ascii="Times New Roman" w:eastAsia="宋体" w:hAnsi="Times New Roman" w:cs="Times New Roman"/>
+                <w:rFonts w:ascii="Times New Roman" w:eastAsia="宋体" w:hAnsi="Times New Roman" w:cs="Times New Roman" w:hint="eastAsia"/>
               </w:rPr>
             </w:pPr>
             <w:r>
@@ -610,7 +891,7 @@
           <w:p>
             <w:pPr>
               <w:rPr>
-                <w:rFonts w:ascii="Times New Roman" w:eastAsia="宋体" w:hAnsi="Times New Roman" w:cs="Times New Roman"/>
+                <w:rFonts w:ascii="Times New Roman" w:eastAsia="宋体" w:hAnsi="Times New Roman" w:cs="Times New Roman" w:hint="eastAsia"/>
               </w:rPr>
             </w:pPr>
             <w:r>
@@ -628,7 +909,7 @@
           <w:p>
             <w:pPr>
               <w:rPr>
-                <w:rFonts w:ascii="Times New Roman" w:eastAsia="宋体" w:hAnsi="Times New Roman" w:cs="Times New Roman"/>
+                <w:rFonts w:ascii="Times New Roman" w:eastAsia="宋体" w:hAnsi="Times New Roman" w:cs="Times New Roman" w:hint="eastAsia"/>
               </w:rPr>
             </w:pPr>
             <w:r>
@@ -648,83 +929,101 @@
           <w:p>
             <w:pPr>
               <w:rPr>
-                <w:rFonts w:ascii="Times New Roman" w:eastAsia="宋体" w:hAnsi="Times New Roman" w:cs="Times New Roman"/>
-              </w:rPr>
-            </w:pPr>
-            <w:r>
-              <w:rPr>
-                <w:rFonts w:ascii="Times New Roman" w:eastAsia="宋体" w:hAnsi="Times New Roman" w:cs="Times New Roman"/>
-              </w:rPr>
-              <w:t>pcl::rad2deg</w:t>
-            </w:r>
-          </w:p>
-        </w:tc>
-        <w:tc>
-          <w:tcPr>
-            <w:tcW w:w="4148" w:type="dxa"/>
-          </w:tcPr>
-          <w:p>
-            <w:pPr>
-              <w:rPr>
-                <w:rFonts w:ascii="Times New Roman" w:eastAsia="宋体" w:hAnsi="Times New Roman" w:cs="Times New Roman"/>
-              </w:rPr>
-            </w:pPr>
-            <w:r>
-              <w:rPr>
-                <w:rFonts w:ascii="Times New Roman" w:eastAsia="宋体" w:hAnsi="Times New Roman" w:cs="Times New Roman"/>
-              </w:rPr>
-              <w:t>vec_mul</w:t>
-            </w:r>
-          </w:p>
-        </w:tc>
-      </w:tr>
-      <w:tr>
-        <w:tc>
-          <w:tcPr>
-            <w:tcW w:w="4148" w:type="dxa"/>
-          </w:tcPr>
-          <w:p>
-            <w:pPr>
-              <w:rPr>
-                <w:rFonts w:ascii="Times New Roman" w:eastAsia="宋体" w:hAnsi="Times New Roman" w:cs="Times New Roman"/>
-              </w:rPr>
-            </w:pPr>
-            <w:r>
-              <w:rPr>
-                <w:rFonts w:ascii="Times New Roman" w:eastAsia="宋体" w:hAnsi="Times New Roman" w:cs="Times New Roman"/>
-              </w:rPr>
-              <w:t>pcl::deg2rad</w:t>
-            </w:r>
-          </w:p>
-        </w:tc>
-        <w:tc>
-          <w:tcPr>
-            <w:tcW w:w="4148" w:type="dxa"/>
-          </w:tcPr>
-          <w:p>
-            <w:pPr>
-              <w:rPr>
-                <w:rFonts w:ascii="Times New Roman" w:eastAsia="宋体" w:hAnsi="Times New Roman" w:cs="Times New Roman"/>
-              </w:rPr>
-            </w:pPr>
-            <w:r>
-              <w:rPr>
-                <w:rFonts w:ascii="Times New Roman" w:eastAsia="宋体" w:hAnsi="Times New Roman" w:cs="Times New Roman"/>
-              </w:rPr>
-              <w:t>vec_mul</w:t>
-            </w:r>
-          </w:p>
-        </w:tc>
-      </w:tr>
-      <w:tr>
-        <w:tc>
-          <w:tcPr>
-            <w:tcW w:w="4148" w:type="dxa"/>
-          </w:tcPr>
-          <w:p>
-            <w:pPr>
-              <w:rPr>
-                <w:rFonts w:ascii="Times New Roman" w:eastAsia="宋体" w:hAnsi="Times New Roman" w:cs="Times New Roman"/>
+                <w:rFonts w:ascii="Times New Roman" w:eastAsia="宋体" w:hAnsi="Times New Roman" w:cs="Times New Roman" w:hint="eastAsia"/>
+              </w:rPr>
+            </w:pPr>
+            <w:r>
+              <w:rPr>
+                <w:rFonts w:ascii="Times New Roman" w:eastAsia="宋体" w:hAnsi="Times New Roman" w:cs="Times New Roman"/>
+              </w:rPr>
+              <w:t>std::max</w:t>
+            </w:r>
+          </w:p>
+        </w:tc>
+        <w:tc>
+          <w:tcPr>
+            <w:tcW w:w="4148" w:type="dxa"/>
+          </w:tcPr>
+          <w:p>
+            <w:pPr>
+              <w:rPr>
+                <w:rFonts w:ascii="Times New Roman" w:eastAsia="宋体" w:hAnsi="Times New Roman" w:cs="Times New Roman" w:hint="eastAsia"/>
+              </w:rPr>
+            </w:pPr>
+            <w:r>
+              <w:rPr>
+                <w:rFonts w:ascii="Times New Roman" w:eastAsia="宋体" w:hAnsi="Times New Roman" w:cs="Times New Roman" w:hint="eastAsia"/>
+              </w:rPr>
+              <w:t>s</w:t>
+            </w:r>
+            <w:r>
+              <w:rPr>
+                <w:rFonts w:ascii="Times New Roman" w:eastAsia="宋体" w:hAnsi="Times New Roman" w:cs="Times New Roman"/>
+              </w:rPr>
+              <w:t>calar_max</w:t>
+            </w:r>
+          </w:p>
+        </w:tc>
+      </w:tr>
+      <w:tr>
+        <w:tc>
+          <w:tcPr>
+            <w:tcW w:w="4148" w:type="dxa"/>
+          </w:tcPr>
+          <w:p>
+            <w:pPr>
+              <w:rPr>
+                <w:rFonts w:ascii="Times New Roman" w:eastAsia="宋体" w:hAnsi="Times New Roman" w:cs="Times New Roman" w:hint="eastAsia"/>
+              </w:rPr>
+            </w:pPr>
+            <w:r>
+              <w:rPr>
+                <w:rFonts w:ascii="Times New Roman" w:eastAsia="宋体" w:hAnsi="Times New Roman" w:cs="Times New Roman" w:hint="eastAsia"/>
+              </w:rPr>
+              <w:t>s</w:t>
+            </w:r>
+            <w:r>
+              <w:rPr>
+                <w:rFonts w:ascii="Times New Roman" w:eastAsia="宋体" w:hAnsi="Times New Roman" w:cs="Times New Roman"/>
+              </w:rPr>
+              <w:t>td::min</w:t>
+            </w:r>
+          </w:p>
+        </w:tc>
+        <w:tc>
+          <w:tcPr>
+            <w:tcW w:w="4148" w:type="dxa"/>
+          </w:tcPr>
+          <w:p>
+            <w:pPr>
+              <w:rPr>
+                <w:rFonts w:ascii="Times New Roman" w:eastAsia="宋体" w:hAnsi="Times New Roman" w:cs="Times New Roman" w:hint="eastAsia"/>
+              </w:rPr>
+            </w:pPr>
+            <w:r>
+              <w:rPr>
+                <w:rFonts w:ascii="Times New Roman" w:eastAsia="宋体" w:hAnsi="Times New Roman" w:cs="Times New Roman" w:hint="eastAsia"/>
+              </w:rPr>
+              <w:t>s</w:t>
+            </w:r>
+            <w:r>
+              <w:rPr>
+                <w:rFonts w:ascii="Times New Roman" w:eastAsia="宋体" w:hAnsi="Times New Roman" w:cs="Times New Roman"/>
+              </w:rPr>
+              <w:t>calar_min</w:t>
+            </w:r>
+          </w:p>
+        </w:tc>
+      </w:tr>
+      <w:tr>
+        <w:tc>
+          <w:tcPr>
+            <w:tcW w:w="4148" w:type="dxa"/>
+          </w:tcPr>
+          <w:p>
+            <w:pPr>
+              <w:rPr>
+                <w:rFonts w:ascii="Times New Roman" w:eastAsia="宋体" w:hAnsi="Times New Roman" w:cs="Times New Roman" w:hint="eastAsia"/>
               </w:rPr>
             </w:pPr>
             <w:r>
@@ -742,7 +1041,7 @@
           <w:p>
             <w:pPr>
               <w:rPr>
-                <w:rFonts w:ascii="Times New Roman" w:eastAsia="宋体" w:hAnsi="Times New Roman" w:cs="Times New Roman"/>
+                <w:rFonts w:ascii="Times New Roman" w:eastAsia="宋体" w:hAnsi="Times New Roman" w:cs="Times New Roman" w:hint="eastAsia"/>
               </w:rPr>
             </w:pPr>
             <w:r>
@@ -770,7 +1069,7 @@
           <w:p>
             <w:pPr>
               <w:rPr>
-                <w:rFonts w:ascii="Times New Roman" w:eastAsia="宋体" w:hAnsi="Times New Roman" w:cs="Times New Roman"/>
+                <w:rFonts w:ascii="Times New Roman" w:eastAsia="宋体" w:hAnsi="Times New Roman" w:cs="Times New Roman" w:hint="eastAsia"/>
               </w:rPr>
             </w:pPr>
             <w:r>
@@ -788,7 +1087,7 @@
           <w:p>
             <w:pPr>
               <w:rPr>
-                <w:rFonts w:ascii="Times New Roman" w:eastAsia="宋体" w:hAnsi="Times New Roman" w:cs="Times New Roman"/>
+                <w:rFonts w:ascii="Times New Roman" w:eastAsia="宋体" w:hAnsi="Times New Roman" w:cs="Times New Roman" w:hint="eastAsia"/>
               </w:rPr>
             </w:pPr>
             <w:r>
@@ -816,7 +1115,7 @@
           <w:p>
             <w:pPr>
               <w:rPr>
-                <w:rFonts w:ascii="Times New Roman" w:eastAsia="宋体" w:hAnsi="Times New Roman" w:cs="Times New Roman"/>
+                <w:rFonts w:ascii="Times New Roman" w:eastAsia="宋体" w:hAnsi="Times New Roman" w:cs="Times New Roman" w:hint="eastAsia"/>
               </w:rPr>
             </w:pPr>
             <w:r>
@@ -834,7 +1133,7 @@
           <w:p>
             <w:pPr>
               <w:rPr>
-                <w:rFonts w:ascii="Times New Roman" w:eastAsia="宋体" w:hAnsi="Times New Roman" w:cs="Times New Roman"/>
+                <w:rFonts w:ascii="Times New Roman" w:eastAsia="宋体" w:hAnsi="Times New Roman" w:cs="Times New Roman" w:hint="eastAsia"/>
               </w:rPr>
             </w:pPr>
             <w:r>
@@ -862,74 +1161,19 @@
           <w:p>
             <w:pPr>
               <w:rPr>
-                <w:rFonts w:ascii="Times New Roman" w:eastAsia="宋体" w:hAnsi="Times New Roman" w:cs="Times New Roman"/>
-              </w:rPr>
-            </w:pPr>
-          </w:p>
-        </w:tc>
-        <w:tc>
-          <w:tcPr>
-            <w:tcW w:w="4148" w:type="dxa"/>
-          </w:tcPr>
-          <w:p>
-            <w:pPr>
-              <w:rPr>
-                <w:rFonts w:ascii="Times New Roman" w:eastAsia="宋体" w:hAnsi="Times New Roman" w:cs="Times New Roman"/>
-                <w:color w:val="FF0000"/>
-              </w:rPr>
-            </w:pPr>
-          </w:p>
-        </w:tc>
-      </w:tr>
-      <w:tr>
-        <w:tc>
-          <w:tcPr>
-            <w:tcW w:w="4148" w:type="dxa"/>
-          </w:tcPr>
-          <w:p>
-            <w:pPr>
-              <w:rPr>
-                <w:rFonts w:ascii="Times New Roman" w:eastAsia="宋体" w:hAnsi="Times New Roman" w:cs="Times New Roman"/>
-              </w:rPr>
-            </w:pPr>
-          </w:p>
-        </w:tc>
-        <w:tc>
-          <w:tcPr>
-            <w:tcW w:w="4148" w:type="dxa"/>
-          </w:tcPr>
-          <w:p>
-            <w:pPr>
-              <w:rPr>
-                <w:rFonts w:ascii="Times New Roman" w:eastAsia="宋体" w:hAnsi="Times New Roman" w:cs="Times New Roman"/>
-                <w:color w:val="FF0000"/>
-              </w:rPr>
-            </w:pPr>
-          </w:p>
-        </w:tc>
-      </w:tr>
-      <w:tr>
-        <w:tc>
-          <w:tcPr>
-            <w:tcW w:w="4148" w:type="dxa"/>
-          </w:tcPr>
-          <w:p>
-            <w:pPr>
-              <w:rPr>
-                <w:rFonts w:ascii="Times New Roman" w:eastAsia="宋体" w:hAnsi="Times New Roman" w:cs="Times New Roman"/>
-              </w:rPr>
-            </w:pPr>
-          </w:p>
-        </w:tc>
-        <w:tc>
-          <w:tcPr>
-            <w:tcW w:w="4148" w:type="dxa"/>
-          </w:tcPr>
-          <w:p>
-            <w:pPr>
-              <w:rPr>
-                <w:rFonts w:ascii="Times New Roman" w:eastAsia="宋体" w:hAnsi="Times New Roman" w:cs="Times New Roman"/>
-                <w:color w:val="FF0000"/>
+                <w:rFonts w:ascii="Times New Roman" w:eastAsia="宋体" w:hAnsi="Times New Roman" w:cs="Times New Roman" w:hint="eastAsia"/>
+              </w:rPr>
+            </w:pPr>
+          </w:p>
+        </w:tc>
+        <w:tc>
+          <w:tcPr>
+            <w:tcW w:w="4148" w:type="dxa"/>
+          </w:tcPr>
+          <w:p>
+            <w:pPr>
+              <w:rPr>
+                <w:rFonts w:ascii="Times New Roman" w:eastAsia="宋体" w:hAnsi="Times New Roman" w:cs="Times New Roman" w:hint="eastAsia"/>
               </w:rPr>
             </w:pPr>
           </w:p>
@@ -939,7 +1183,7 @@
     <w:p>
       <w:pPr>
         <w:rPr>
-          <w:rFonts w:ascii="Times New Roman" w:eastAsia="宋体" w:hAnsi="Times New Roman" w:cs="Times New Roman"/>
+          <w:rFonts w:ascii="Times New Roman" w:eastAsia="宋体" w:hAnsi="Times New Roman" w:cs="Times New Roman" w:hint="eastAsia"/>
         </w:rPr>
       </w:pPr>
     </w:p>
@@ -951,6 +1195,44 @@
     </w:sectPr>
   </w:body>
 </w:document>
+</file>
+
+<file path=word/endnotes.xml><?xml version="1.0" encoding="utf-8"?>
+<w:endnotes xmlns:wpc="http://schemas.microsoft.com/office/word/2010/wordprocessingCanvas" xmlns:cx="http://schemas.microsoft.com/office/drawing/2014/chartex" xmlns:cx1="http://schemas.microsoft.com/office/drawing/2015/9/8/chartex" xmlns:cx2="http://schemas.microsoft.com/office/drawing/2015/10/21/chartex" xmlns:cx3="http://schemas.microsoft.com/office/drawing/2016/5/9/chartex" xmlns:cx4="http://schemas.microsoft.com/office/drawing/2016/5/10/chartex" xmlns:cx5="http://schemas.microsoft.com/office/drawing/2016/5/11/chartex" xmlns:cx6="http://schemas.microsoft.com/office/drawing/2016/5/12/chartex" xmlns:cx7="http://schemas.microsoft.com/office/drawing/2016/5/13/chartex" xmlns:cx8="http://schemas.microsoft.com/office/drawing/2016/5/14/chartex" xmlns:mc="http://schemas.openxmlformats.org/markup-compatibility/2006" xmlns:aink="http://schemas.microsoft.com/office/drawing/2016/ink" xmlns:am3d="http://schemas.microsoft.com/office/drawing/2017/model3d" xmlns:o="urn:schemas-microsoft-com:office:office" xmlns:r="http://schemas.openxmlformats.org/officeDocument/2006/relationships" xmlns:m="http://schemas.openxmlformats.org/officeDocument/2006/math" xmlns:v="urn:schemas-microsoft-com:vml" xmlns:wp14="http://schemas.microsoft.com/office/word/2010/wordprocessingDrawing" xmlns:wp="http://schemas.openxmlformats.org/drawingml/2006/wordprocessingDrawing" xmlns:w10="urn:schemas-microsoft-com:office:word" xmlns:w="http://schemas.openxmlformats.org/wordprocessingml/2006/main" xmlns:w14="http://schemas.microsoft.com/office/word/2010/wordml" xmlns:w15="http://schemas.microsoft.com/office/word/2012/wordml" xmlns:w16cex="http://schemas.microsoft.com/office/word/2018/wordml/cex" xmlns:w16cid="http://schemas.microsoft.com/office/word/2016/wordml/cid" xmlns:w16="http://schemas.microsoft.com/office/word/2018/wordml" xmlns:w16sdtdh="http://schemas.microsoft.com/office/word/2020/wordml/sdtdatahash" xmlns:w16se="http://schemas.microsoft.com/office/word/2015/wordml/symex" xmlns:wpg="http://schemas.microsoft.com/office/word/2010/wordprocessingGroup" xmlns:wpi="http://schemas.microsoft.com/office/word/2010/wordprocessingInk" xmlns:wne="http://schemas.microsoft.com/office/word/2006/wordml" xmlns:wps="http://schemas.microsoft.com/office/word/2010/wordprocessingShape" mc:Ignorable="w14 w15 w16se w16cid w16 w16cex w16sdtdh wp14">
+  <w:endnote w:type="separator" w:id="-1">
+    <w:p>
+      <w:r>
+        <w:separator/>
+      </w:r>
+    </w:p>
+  </w:endnote>
+  <w:endnote w:type="continuationSeparator" w:id="0">
+    <w:p>
+      <w:r>
+        <w:continuationSeparator/>
+      </w:r>
+    </w:p>
+  </w:endnote>
+</w:endnotes>
+</file>
+
+<file path=word/footnotes.xml><?xml version="1.0" encoding="utf-8"?>
+<w:footnotes xmlns:wpc="http://schemas.microsoft.com/office/word/2010/wordprocessingCanvas" xmlns:cx="http://schemas.microsoft.com/office/drawing/2014/chartex" xmlns:cx1="http://schemas.microsoft.com/office/drawing/2015/9/8/chartex" xmlns:cx2="http://schemas.microsoft.com/office/drawing/2015/10/21/chartex" xmlns:cx3="http://schemas.microsoft.com/office/drawing/2016/5/9/chartex" xmlns:cx4="http://schemas.microsoft.com/office/drawing/2016/5/10/chartex" xmlns:cx5="http://schemas.microsoft.com/office/drawing/2016/5/11/chartex" xmlns:cx6="http://schemas.microsoft.com/office/drawing/2016/5/12/chartex" xmlns:cx7="http://schemas.microsoft.com/office/drawing/2016/5/13/chartex" xmlns:cx8="http://schemas.microsoft.com/office/drawing/2016/5/14/chartex" xmlns:mc="http://schemas.openxmlformats.org/markup-compatibility/2006" xmlns:aink="http://schemas.microsoft.com/office/drawing/2016/ink" xmlns:am3d="http://schemas.microsoft.com/office/drawing/2017/model3d" xmlns:o="urn:schemas-microsoft-com:office:office" xmlns:r="http://schemas.openxmlformats.org/officeDocument/2006/relationships" xmlns:m="http://schemas.openxmlformats.org/officeDocument/2006/math" xmlns:v="urn:schemas-microsoft-com:vml" xmlns:wp14="http://schemas.microsoft.com/office/word/2010/wordprocessingDrawing" xmlns:wp="http://schemas.openxmlformats.org/drawingml/2006/wordprocessingDrawing" xmlns:w10="urn:schemas-microsoft-com:office:word" xmlns:w="http://schemas.openxmlformats.org/wordprocessingml/2006/main" xmlns:w14="http://schemas.microsoft.com/office/word/2010/wordml" xmlns:w15="http://schemas.microsoft.com/office/word/2012/wordml" xmlns:w16cex="http://schemas.microsoft.com/office/word/2018/wordml/cex" xmlns:w16cid="http://schemas.microsoft.com/office/word/2016/wordml/cid" xmlns:w16="http://schemas.microsoft.com/office/word/2018/wordml" xmlns:w16sdtdh="http://schemas.microsoft.com/office/word/2020/wordml/sdtdatahash" xmlns:w16se="http://schemas.microsoft.com/office/word/2015/wordml/symex" xmlns:wpg="http://schemas.microsoft.com/office/word/2010/wordprocessingGroup" xmlns:wpi="http://schemas.microsoft.com/office/word/2010/wordprocessingInk" xmlns:wne="http://schemas.microsoft.com/office/word/2006/wordml" xmlns:wps="http://schemas.microsoft.com/office/word/2010/wordprocessingShape" mc:Ignorable="w14 w15 w16se w16cid w16 w16cex w16sdtdh wp14">
+  <w:footnote w:type="separator" w:id="-1">
+    <w:p>
+      <w:r>
+        <w:separator/>
+      </w:r>
+    </w:p>
+  </w:footnote>
+  <w:footnote w:type="continuationSeparator" w:id="0">
+    <w:p>
+      <w:r>
+        <w:continuationSeparator/>
+      </w:r>
+    </w:p>
+  </w:footnote>
+</w:footnotes>
 </file>
 
 <file path=word/styles.xml><?xml version="1.0" encoding="utf-8"?>
@@ -1396,6 +1678,71 @@
       </w:tblBorders>
     </w:tblPr>
   </w:style>
+  <w:style w:type="paragraph" w:styleId="a4">
+    <w:name w:val="header"/>
+    <w:basedOn w:val="a"/>
+    <w:link w:val="a5"/>
+    <w:uiPriority w:val="99"/>
+    <w:unhideWhenUsed/>
+    <w:rsid w:val="00B80B62"/>
+    <w:pPr>
+      <w:pBdr>
+        <w:bottom w:val="single" w:sz="6" w:space="1" w:color="auto"/>
+      </w:pBdr>
+      <w:tabs>
+        <w:tab w:val="center" w:pos="4153"/>
+        <w:tab w:val="right" w:pos="8306"/>
+      </w:tabs>
+      <w:snapToGrid w:val="0"/>
+      <w:jc w:val="center"/>
+    </w:pPr>
+    <w:rPr>
+      <w:sz w:val="18"/>
+      <w:szCs w:val="18"/>
+    </w:rPr>
+  </w:style>
+  <w:style w:type="character" w:customStyle="1" w:styleId="a5">
+    <w:name w:val="页眉 字符"/>
+    <w:basedOn w:val="a0"/>
+    <w:link w:val="a4"/>
+    <w:uiPriority w:val="99"/>
+    <w:rsid w:val="00B80B62"/>
+    <w:rPr>
+      <w:sz w:val="18"/>
+      <w:szCs w:val="18"/>
+    </w:rPr>
+  </w:style>
+  <w:style w:type="paragraph" w:styleId="a6">
+    <w:name w:val="footer"/>
+    <w:basedOn w:val="a"/>
+    <w:link w:val="a7"/>
+    <w:uiPriority w:val="99"/>
+    <w:unhideWhenUsed/>
+    <w:rsid w:val="00B80B62"/>
+    <w:pPr>
+      <w:tabs>
+        <w:tab w:val="center" w:pos="4153"/>
+        <w:tab w:val="right" w:pos="8306"/>
+      </w:tabs>
+      <w:snapToGrid w:val="0"/>
+      <w:jc w:val="left"/>
+    </w:pPr>
+    <w:rPr>
+      <w:sz w:val="18"/>
+      <w:szCs w:val="18"/>
+    </w:rPr>
+  </w:style>
+  <w:style w:type="character" w:customStyle="1" w:styleId="a7">
+    <w:name w:val="页脚 字符"/>
+    <w:basedOn w:val="a0"/>
+    <w:link w:val="a6"/>
+    <w:uiPriority w:val="99"/>
+    <w:rsid w:val="00B80B62"/>
+    <w:rPr>
+      <w:sz w:val="18"/>
+      <w:szCs w:val="18"/>
+    </w:rPr>
+  </w:style>
 </w:styles>
 </file>
 
@@ -1692,4 +2039,16 @@
     </a:ext>
   </a:extLst>
 </a:theme>
+</file>
+
+<file path=customXml/item1.xml><?xml version="1.0" encoding="utf-8"?>
+<b:Sources xmlns:b="http://schemas.openxmlformats.org/officeDocument/2006/bibliography" xmlns="http://schemas.openxmlformats.org/officeDocument/2006/bibliography" SelectedStyle="\APASixthEditionOfficeOnline.xsl" StyleName="APA" Version="6"/>
+</file>
+
+<file path=customXml/itemProps1.xml><?xml version="1.0" encoding="utf-8"?>
+<ds:datastoreItem xmlns:ds="http://schemas.openxmlformats.org/officeDocument/2006/customXml" ds:itemID="{22A9DA56-49CE-4522-AD37-9CF6063D887C}">
+  <ds:schemaRefs>
+    <ds:schemaRef ds:uri="http://schemas.openxmlformats.org/officeDocument/2006/bibliography"/>
+  </ds:schemaRefs>
+</ds:datastoreItem>
 </file>
</xml_diff>